<commit_message>
updated Client-side context diagram
</commit_message>
<xml_diff>
--- a/ContextDiagrams.docx
+++ b/ContextDiagrams.docx
@@ -8,10 +8,10 @@
           <w:noProof/>
         </w:rPr>
         <w:drawing>
-          <wp:inline distT="0" distB="0" distL="0" distR="0" wp14:anchorId="07556360" wp14:editId="71D21A89">
-            <wp:extent cx="5943600" cy="3535045"/>
+          <wp:inline distT="0" distB="0" distL="0" distR="0" wp14:anchorId="27437001" wp14:editId="37023CFD">
+            <wp:extent cx="5943600" cy="3663315"/>
             <wp:effectExtent l="0" t="0" r="0" b="0"/>
-            <wp:docPr id="1" name="Picture 1"/>
+            <wp:docPr id="3" name="Picture 3"/>
             <wp:cNvGraphicFramePr>
               <a:graphicFrameLocks xmlns:a="http://schemas.openxmlformats.org/drawingml/2006/main" noChangeAspect="1"/>
             </wp:cNvGraphicFramePr>
@@ -19,11 +19,11 @@
               <a:graphicData uri="http://schemas.openxmlformats.org/drawingml/2006/picture">
                 <pic:pic xmlns:pic="http://schemas.openxmlformats.org/drawingml/2006/picture">
                   <pic:nvPicPr>
-                    <pic:cNvPr id="1" name="Screen Shot 2016-12-19 at 2.40.59 PM.png"/>
+                    <pic:cNvPr id="3" name="Screen Shot 2016-12-20 at 10.50.29 AM.png"/>
                     <pic:cNvPicPr/>
                   </pic:nvPicPr>
                   <pic:blipFill>
-                    <a:blip r:embed="rId4" cstate="print">
+                    <a:blip r:embed="rId4">
                       <a:extLst>
                         <a:ext uri="{28A0092B-C50C-407E-A947-70E740481C1C}">
                           <a14:useLocalDpi xmlns:a14="http://schemas.microsoft.com/office/drawing/2010/main" val="0"/>
@@ -37,7 +37,7 @@
                   <pic:spPr>
                     <a:xfrm>
                       <a:off x="0" y="0"/>
-                      <a:ext cx="5943600" cy="3535045"/>
+                      <a:ext cx="5943600" cy="3663315"/>
                     </a:xfrm>
                     <a:prstGeom prst="rect">
                       <a:avLst/>

</xml_diff>